<commit_message>
Criptografia senha bd .ini, veririficações campos prenchidos, retorno do cliente se já cadastrado.
</commit_message>
<xml_diff>
--- a/Erros e Correções/JCadastroCliente.docx
+++ b/Erros e Correções/JCadastroCliente.docx
@@ -99,16 +99,7 @@
           <w:szCs w:val="26"/>
           <w:highlight w:val="yellow"/>
         </w:rPr>
-        <w:t xml:space="preserve"> ==</w:t>
-      </w:r>
-      <w:r>
-        <w:rPr>
-          <w:rFonts w:ascii="Segoe UI Light" w:hAnsi="Segoe UI Light" w:cs="Segoe UI Light"/>
-          <w:sz w:val="26"/>
-          <w:szCs w:val="26"/>
-          <w:highlight w:val="yellow"/>
-        </w:rPr>
-        <w:t xml:space="preserve"> false</w:t>
+        <w:t xml:space="preserve"> == false</w:t>
       </w:r>
     </w:p>
     <w:p>
@@ -169,16 +160,7 @@
           <w:szCs w:val="26"/>
           <w:highlight w:val="yellow"/>
         </w:rPr>
-        <w:t xml:space="preserve"> ==</w:t>
-      </w:r>
-      <w:r>
-        <w:rPr>
-          <w:rFonts w:ascii="Segoe UI Light" w:hAnsi="Segoe UI Light" w:cs="Segoe UI Light"/>
-          <w:sz w:val="26"/>
-          <w:szCs w:val="26"/>
-          <w:highlight w:val="yellow"/>
-        </w:rPr>
-        <w:t xml:space="preserve"> false</w:t>
+        <w:t xml:space="preserve"> == false</w:t>
       </w:r>
     </w:p>
     <w:p>
@@ -290,16 +272,7 @@
           <w:szCs w:val="26"/>
           <w:highlight w:val="yellow"/>
         </w:rPr>
-        <w:t>false</w:t>
-      </w:r>
-      <w:r>
-        <w:rPr>
-          <w:rFonts w:ascii="Segoe UI Light" w:hAnsi="Segoe UI Light" w:cs="Segoe UI Light"/>
-          <w:sz w:val="26"/>
-          <w:szCs w:val="26"/>
-          <w:highlight w:val="yellow"/>
-        </w:rPr>
-        <w:t xml:space="preserve"> </w:t>
+        <w:t xml:space="preserve">false </w:t>
       </w:r>
     </w:p>
     <w:p>
@@ -1024,13 +997,59 @@
     </w:p>
     <w:p>
       <w:pPr>
+        <w:pStyle w:val="PargrafodaLista"/>
+        <w:numPr>
+          <w:ilvl w:val="1"/>
+          <w:numId w:val="2"/>
+        </w:numPr>
+        <w:rPr>
+          <w:rFonts w:ascii="Segoe UI Light" w:hAnsi="Segoe UI Light" w:cs="Segoe UI Light"/>
+          <w:sz w:val="26"/>
+          <w:szCs w:val="26"/>
+        </w:rPr>
+      </w:pPr>
+      <w:r>
+        <w:rPr>
+          <w:rFonts w:ascii="Segoe UI Light" w:hAnsi="Segoe UI Light" w:cs="Segoe UI Light"/>
+          <w:sz w:val="26"/>
+          <w:szCs w:val="26"/>
+        </w:rPr>
+        <w:t xml:space="preserve">Informar o nome quando </w:t>
+      </w:r>
+      <w:proofErr w:type="spellStart"/>
+      <w:r>
+        <w:rPr>
+          <w:rFonts w:ascii="Segoe UI Light" w:hAnsi="Segoe UI Light" w:cs="Segoe UI Light"/>
+          <w:sz w:val="26"/>
+          <w:szCs w:val="26"/>
+        </w:rPr>
+        <w:t>cpf</w:t>
+      </w:r>
+      <w:proofErr w:type="spellEnd"/>
+      <w:r>
+        <w:rPr>
+          <w:rFonts w:ascii="Segoe UI Light" w:hAnsi="Segoe UI Light" w:cs="Segoe UI Light"/>
+          <w:sz w:val="26"/>
+          <w:szCs w:val="26"/>
+        </w:rPr>
+        <w:t xml:space="preserve"> já estiver cadastrado.</w:t>
+      </w:r>
+    </w:p>
+    <w:p>
+      <w:pPr>
         <w:pStyle w:val="Ttulo"/>
         <w:numPr>
           <w:ilvl w:val="0"/>
           <w:numId w:val="2"/>
         </w:numPr>
-      </w:pPr>
-      <w:r>
+        <w:rPr>
+          <w:rFonts w:ascii="Segoe UI Light" w:hAnsi="Segoe UI Light" w:cs="Segoe UI Light"/>
+        </w:rPr>
+      </w:pPr>
+      <w:r>
+        <w:rPr>
+          <w:rFonts w:ascii="Segoe UI Light" w:hAnsi="Segoe UI Light" w:cs="Segoe UI Light"/>
+        </w:rPr>
         <w:lastRenderedPageBreak/>
         <w:t>Falta Implementar</w:t>
       </w:r>
@@ -1054,10 +1073,129 @@
           <w:sz w:val="26"/>
           <w:szCs w:val="26"/>
         </w:rPr>
-        <w:t>Botão para imprimir relatório</w:t>
+        <w:t>B</w:t>
+      </w:r>
+      <w:r>
+        <w:rPr>
+          <w:rFonts w:ascii="Segoe UI Light" w:hAnsi="Segoe UI Light" w:cs="Segoe UI Light"/>
+          <w:sz w:val="26"/>
+          <w:szCs w:val="26"/>
+        </w:rPr>
+        <w:t>otão para imprimir relatório</w:t>
+      </w:r>
+    </w:p>
+    <w:p>
+      <w:pPr>
+        <w:pStyle w:val="PargrafodaLista"/>
+        <w:numPr>
+          <w:ilvl w:val="0"/>
+          <w:numId w:val="2"/>
+        </w:numPr>
+        <w:rPr>
+          <w:rFonts w:ascii="Segoe UI Light" w:hAnsi="Segoe UI Light" w:cs="Segoe UI Light"/>
+          <w:sz w:val="50"/>
+          <w:szCs w:val="50"/>
+        </w:rPr>
+      </w:pPr>
+      <w:r>
+        <w:rPr>
+          <w:rFonts w:ascii="Segoe UI Light" w:hAnsi="Segoe UI Light" w:cs="Segoe UI Light"/>
+          <w:sz w:val="50"/>
+          <w:szCs w:val="50"/>
+        </w:rPr>
+        <w:t>Tabela</w:t>
       </w:r>
       <w:bookmarkStart w:id="0" w:name="_GoBack"/>
       <w:bookmarkEnd w:id="0"/>
+    </w:p>
+    <w:p>
+      <w:pPr>
+        <w:pStyle w:val="PargrafodaLista"/>
+        <w:ind w:left="360"/>
+        <w:rPr>
+          <w:noProof/>
+          <w:lang w:eastAsia="pt-BR"/>
+        </w:rPr>
+      </w:pPr>
+    </w:p>
+    <w:p>
+      <w:pPr>
+        <w:pStyle w:val="PargrafodaLista"/>
+        <w:ind w:left="360"/>
+        <w:rPr>
+          <w:rFonts w:ascii="Segoe UI Light" w:hAnsi="Segoe UI Light" w:cs="Segoe UI Light"/>
+          <w:sz w:val="50"/>
+          <w:szCs w:val="50"/>
+        </w:rPr>
+      </w:pPr>
+      <w:r>
+        <w:rPr>
+          <w:noProof/>
+          <w:lang w:eastAsia="pt-BR"/>
+        </w:rPr>
+        <w:drawing>
+          <wp:inline distT="0" distB="0" distL="0" distR="0" wp14:anchorId="37588395" wp14:editId="2A21F679">
+            <wp:extent cx="6010275" cy="3630930"/>
+            <wp:effectExtent l="0" t="0" r="9525" b="7620"/>
+            <wp:docPr id="2" name="Imagem 2"/>
+            <wp:cNvGraphicFramePr>
+              <a:graphicFrameLocks xmlns:a="http://schemas.openxmlformats.org/drawingml/2006/main" noChangeAspect="1"/>
+            </wp:cNvGraphicFramePr>
+            <a:graphic xmlns:a="http://schemas.openxmlformats.org/drawingml/2006/main">
+              <a:graphicData uri="http://schemas.openxmlformats.org/drawingml/2006/picture">
+                <pic:pic xmlns:pic="http://schemas.openxmlformats.org/drawingml/2006/picture">
+                  <pic:nvPicPr>
+                    <pic:cNvPr id="1" name=""/>
+                    <pic:cNvPicPr/>
+                  </pic:nvPicPr>
+                  <pic:blipFill rotWithShape="1">
+                    <a:blip r:embed="rId6"/>
+                    <a:srcRect l="15908" t="36804" r="43676" b="13869"/>
+                    <a:stretch/>
+                  </pic:blipFill>
+                  <pic:spPr bwMode="auto">
+                    <a:xfrm>
+                      <a:off x="0" y="0"/>
+                      <a:ext cx="6040115" cy="3648957"/>
+                    </a:xfrm>
+                    <a:prstGeom prst="rect">
+                      <a:avLst/>
+                    </a:prstGeom>
+                    <a:ln>
+                      <a:noFill/>
+                    </a:ln>
+                    <a:extLst>
+                      <a:ext uri="{53640926-AAD7-44D8-BBD7-CCE9431645EC}">
+                        <a14:shadowObscured xmlns:a14="http://schemas.microsoft.com/office/drawing/2010/main"/>
+                      </a:ext>
+                    </a:extLst>
+                  </pic:spPr>
+                </pic:pic>
+              </a:graphicData>
+            </a:graphic>
+          </wp:inline>
+        </w:drawing>
+      </w:r>
+    </w:p>
+    <w:p>
+      <w:pPr>
+        <w:rPr>
+          <w:rFonts w:ascii="Segoe UI Light" w:hAnsi="Segoe UI Light" w:cs="Segoe UI Light"/>
+          <w:sz w:val="26"/>
+          <w:szCs w:val="26"/>
+        </w:rPr>
+      </w:pPr>
+    </w:p>
+    <w:p>
+      <w:pPr>
+        <w:pStyle w:val="PargrafodaLista"/>
+        <w:ind w:left="792"/>
+        <w:rPr>
+          <w:rFonts w:ascii="Segoe UI Light" w:hAnsi="Segoe UI Light" w:cs="Segoe UI Light"/>
+          <w:sz w:val="26"/>
+          <w:szCs w:val="26"/>
+        </w:rPr>
+      </w:pPr>
     </w:p>
     <w:p>
       <w:pPr>

</xml_diff>